<commit_message>
added first time setup info on windows
</commit_message>
<xml_diff>
--- a/python/docs/Running Python VIE on Windows.docx
+++ b/python/docs/Running Python VIE on Windows.docx
@@ -7,6 +7,349 @@
         <w:pStyle w:val="Heading1"/>
       </w:pPr>
       <w:r>
+        <w:t>First Time Setup</w:t>
+      </w:r>
+    </w:p>
+    <w:p>
+      <w:pPr>
+        <w:pStyle w:val="ListParagraph"/>
+        <w:numPr>
+          <w:ilvl w:val="0"/>
+          <w:numId w:val="3"/>
+        </w:numPr>
+      </w:pPr>
+      <w:r>
+        <w:t>Download and install Python3.x</w:t>
+      </w:r>
+      <w:r>
+        <w:t xml:space="preserve"> </w:t>
+      </w:r>
+    </w:p>
+    <w:p>
+      <w:pPr>
+        <w:pStyle w:val="ListParagraph"/>
+      </w:pPr>
+      <w:hyperlink r:id="rId5" w:history="1">
+        <w:r>
+          <w:rPr>
+            <w:rStyle w:val="Hyperlink"/>
+          </w:rPr>
+          <w:t>https://www.python.org/downloads/</w:t>
+        </w:r>
+      </w:hyperlink>
+    </w:p>
+    <w:p>
+      <w:pPr>
+        <w:pStyle w:val="ListParagraph"/>
+      </w:pPr>
+    </w:p>
+    <w:p>
+      <w:pPr>
+        <w:pStyle w:val="ListParagraph"/>
+        <w:numPr>
+          <w:ilvl w:val="0"/>
+          <w:numId w:val="3"/>
+        </w:numPr>
+      </w:pPr>
+      <w:r>
+        <w:t xml:space="preserve">Download and install </w:t>
+      </w:r>
+      <w:proofErr w:type="spellStart"/>
+      <w:r>
+        <w:t>Pycharm</w:t>
+      </w:r>
+      <w:proofErr w:type="spellEnd"/>
+      <w:r>
+        <w:t xml:space="preserve"> IDE </w:t>
+      </w:r>
+      <w:r>
+        <w:t xml:space="preserve">Community Edition </w:t>
+      </w:r>
+      <w:r>
+        <w:t xml:space="preserve">(choice is optional, but </w:t>
+      </w:r>
+      <w:proofErr w:type="spellStart"/>
+      <w:r>
+        <w:t>pycharm</w:t>
+      </w:r>
+      <w:proofErr w:type="spellEnd"/>
+      <w:r>
+        <w:t xml:space="preserve"> integrates well and downloads required modules</w:t>
+      </w:r>
+      <w:r>
+        <w:t xml:space="preserve"> </w:t>
+      </w:r>
+      <w:r>
+        <w:br/>
+      </w:r>
+      <w:hyperlink r:id="rId6" w:history="1">
+        <w:r>
+          <w:rPr>
+            <w:rStyle w:val="Hyperlink"/>
+          </w:rPr>
+          <w:t>https://www.jetbrains.com/pycharm/download/</w:t>
+        </w:r>
+      </w:hyperlink>
+    </w:p>
+    <w:p>
+      <w:pPr>
+        <w:pStyle w:val="ListParagraph"/>
+      </w:pPr>
+    </w:p>
+    <w:p>
+      <w:pPr>
+        <w:pStyle w:val="ListParagraph"/>
+        <w:numPr>
+          <w:ilvl w:val="0"/>
+          <w:numId w:val="3"/>
+        </w:numPr>
+      </w:pPr>
+      <w:r>
+        <w:t xml:space="preserve">Download and install </w:t>
+      </w:r>
+      <w:proofErr w:type="spellStart"/>
+      <w:r>
+        <w:t>git</w:t>
+      </w:r>
+      <w:proofErr w:type="spellEnd"/>
+      <w:r>
+        <w:t xml:space="preserve"> for windows:</w:t>
+      </w:r>
+    </w:p>
+    <w:p>
+      <w:pPr>
+        <w:pStyle w:val="ListParagraph"/>
+      </w:pPr>
+      <w:hyperlink r:id="rId7" w:history="1">
+        <w:r>
+          <w:rPr>
+            <w:rStyle w:val="Hyperlink"/>
+          </w:rPr>
+          <w:t>https://gitforwindows.org/</w:t>
+        </w:r>
+      </w:hyperlink>
+    </w:p>
+    <w:p>
+      <w:pPr>
+        <w:pStyle w:val="ListParagraph"/>
+      </w:pPr>
+    </w:p>
+    <w:p>
+      <w:pPr>
+        <w:pStyle w:val="ListParagraph"/>
+        <w:numPr>
+          <w:ilvl w:val="0"/>
+          <w:numId w:val="3"/>
+        </w:numPr>
+      </w:pPr>
+      <w:r>
+        <w:t xml:space="preserve">Download and install </w:t>
+      </w:r>
+      <w:proofErr w:type="spellStart"/>
+      <w:r>
+        <w:t>TortioseGIT</w:t>
+      </w:r>
+      <w:proofErr w:type="spellEnd"/>
+      <w:r>
+        <w:br/>
+      </w:r>
+      <w:hyperlink r:id="rId8" w:history="1">
+        <w:r>
+          <w:rPr>
+            <w:rStyle w:val="Hyperlink"/>
+          </w:rPr>
+          <w:t>https://tortoisegit.org/download/</w:t>
+        </w:r>
+      </w:hyperlink>
+    </w:p>
+    <w:p/>
+    <w:p>
+      <w:pPr>
+        <w:pStyle w:val="ListParagraph"/>
+        <w:numPr>
+          <w:ilvl w:val="0"/>
+          <w:numId w:val="3"/>
+        </w:numPr>
+      </w:pPr>
+      <w:r>
+        <w:t xml:space="preserve">Clone the </w:t>
+      </w:r>
+      <w:proofErr w:type="spellStart"/>
+      <w:r>
+        <w:t>minivie</w:t>
+      </w:r>
+      <w:proofErr w:type="spellEnd"/>
+      <w:r>
+        <w:t xml:space="preserve"> project</w:t>
+      </w:r>
+    </w:p>
+    <w:p>
+      <w:pPr>
+        <w:pStyle w:val="ListParagraph"/>
+      </w:pPr>
+    </w:p>
+    <w:p>
+      <w:pPr>
+        <w:pStyle w:val="ListParagraph"/>
+        <w:numPr>
+          <w:ilvl w:val="0"/>
+          <w:numId w:val="3"/>
+        </w:numPr>
+      </w:pPr>
+      <w:r>
+        <w:t>Install Visual Studio Community with C++ Desktop Build tools</w:t>
+      </w:r>
+      <w:r>
+        <w:br/>
+      </w:r>
+      <w:hyperlink r:id="rId9" w:history="1">
+        <w:r>
+          <w:rPr>
+            <w:rStyle w:val="Hyperlink"/>
+          </w:rPr>
+          <w:t>https://visualstudio.microsoft.com/</w:t>
+        </w:r>
+      </w:hyperlink>
+    </w:p>
+    <w:p>
+      <w:pPr>
+        <w:pStyle w:val="ListParagraph"/>
+      </w:pPr>
+    </w:p>
+    <w:p>
+      <w:pPr>
+        <w:pStyle w:val="ListParagraph"/>
+        <w:numPr>
+          <w:ilvl w:val="1"/>
+          <w:numId w:val="3"/>
+        </w:numPr>
+      </w:pPr>
+      <w:r>
+        <w:t>Download for windows: “Community Edition”</w:t>
+      </w:r>
+    </w:p>
+    <w:p>
+      <w:pPr>
+        <w:pStyle w:val="ListParagraph"/>
+        <w:numPr>
+          <w:ilvl w:val="1"/>
+          <w:numId w:val="3"/>
+        </w:numPr>
+      </w:pPr>
+      <w:r>
+        <w:t>Select “Desktop D</w:t>
+      </w:r>
+      <w:bookmarkStart w:id="0" w:name="_GoBack"/>
+      <w:bookmarkEnd w:id="0"/>
+      <w:r>
+        <w:t>evelopment with C++”</w:t>
+      </w:r>
+    </w:p>
+    <w:p>
+      <w:r>
+        <w:rPr>
+          <w:noProof/>
+        </w:rPr>
+        <w:drawing>
+          <wp:inline distT="0" distB="0" distL="0" distR="0" wp14:anchorId="1D440BBA" wp14:editId="5F0CF987">
+            <wp:extent cx="5943600" cy="2764155"/>
+            <wp:effectExtent l="0" t="0" r="0" b="0"/>
+            <wp:docPr id="7" name="Picture 7"/>
+            <wp:cNvGraphicFramePr>
+              <a:graphicFrameLocks xmlns:a="http://schemas.openxmlformats.org/drawingml/2006/main" noChangeAspect="1"/>
+            </wp:cNvGraphicFramePr>
+            <a:graphic xmlns:a="http://schemas.openxmlformats.org/drawingml/2006/main">
+              <a:graphicData uri="http://schemas.openxmlformats.org/drawingml/2006/picture">
+                <pic:pic xmlns:pic="http://schemas.openxmlformats.org/drawingml/2006/picture">
+                  <pic:nvPicPr>
+                    <pic:cNvPr id="1" name=""/>
+                    <pic:cNvPicPr/>
+                  </pic:nvPicPr>
+                  <pic:blipFill>
+                    <a:blip r:embed="rId10"/>
+                    <a:stretch>
+                      <a:fillRect/>
+                    </a:stretch>
+                  </pic:blipFill>
+                  <pic:spPr>
+                    <a:xfrm>
+                      <a:off x="0" y="0"/>
+                      <a:ext cx="5943600" cy="2764155"/>
+                    </a:xfrm>
+                    <a:prstGeom prst="rect">
+                      <a:avLst/>
+                    </a:prstGeom>
+                  </pic:spPr>
+                </pic:pic>
+              </a:graphicData>
+            </a:graphic>
+          </wp:inline>
+        </w:drawing>
+      </w:r>
+    </w:p>
+    <w:p>
+      <w:pPr>
+        <w:pStyle w:val="ListParagraph"/>
+        <w:ind w:left="1440"/>
+        <w:jc w:val="center"/>
+      </w:pPr>
+    </w:p>
+    <w:p>
+      <w:pPr>
+        <w:pStyle w:val="ListParagraph"/>
+      </w:pPr>
+    </w:p>
+    <w:p>
+      <w:pPr>
+        <w:pStyle w:val="ListParagraph"/>
+        <w:numPr>
+          <w:ilvl w:val="0"/>
+          <w:numId w:val="3"/>
+        </w:numPr>
+      </w:pPr>
+      <w:r>
+        <w:t xml:space="preserve">Open </w:t>
+      </w:r>
+      <w:proofErr w:type="spellStart"/>
+      <w:r>
+        <w:t>Pycharm</w:t>
+      </w:r>
+      <w:proofErr w:type="spellEnd"/>
+      <w:r>
+        <w:t xml:space="preserve">, setup </w:t>
+      </w:r>
+      <w:proofErr w:type="spellStart"/>
+      <w:r>
+        <w:t>minivie</w:t>
+      </w:r>
+      <w:proofErr w:type="spellEnd"/>
+      <w:r>
+        <w:t xml:space="preserve"> project,</w:t>
+      </w:r>
+      <w:r>
+        <w:t xml:space="preserve"> and install requirements</w:t>
+      </w:r>
+    </w:p>
+    <w:p>
+      <w:pPr>
+        <w:spacing w:after="160" w:line="259" w:lineRule="auto"/>
+        <w:rPr>
+          <w:rFonts w:asciiTheme="majorHAnsi" w:eastAsiaTheme="majorEastAsia" w:hAnsiTheme="majorHAnsi" w:cstheme="majorBidi"/>
+          <w:color w:val="2E74B5" w:themeColor="accent1" w:themeShade="BF"/>
+          <w:sz w:val="32"/>
+          <w:szCs w:val="32"/>
+        </w:rPr>
+      </w:pPr>
+      <w:r>
+        <w:br w:type="page"/>
+      </w:r>
+    </w:p>
+    <w:p>
+      <w:pPr>
+        <w:pStyle w:val="Heading1"/>
+      </w:pPr>
+      <w:r>
+        <w:lastRenderedPageBreak/>
         <w:t>Running the Python VIE</w:t>
       </w:r>
     </w:p>
@@ -83,27 +426,7 @@
           <w:sz w:val="22"/>
           <w:szCs w:val="22"/>
         </w:rPr>
-        <w:t xml:space="preserve"> </w:t>
-      </w:r>
-      <w:proofErr w:type="gramStart"/>
-      <w:r>
-        <w:rPr>
-          <w:rFonts w:ascii="Calibri" w:hAnsi="Calibri" w:cs="Calibri"/>
-          <w:color w:val="1F497D"/>
-          <w:sz w:val="22"/>
-          <w:szCs w:val="22"/>
-        </w:rPr>
-        <w:t>is paired / connected</w:t>
-      </w:r>
-      <w:proofErr w:type="gramEnd"/>
-      <w:r>
-        <w:rPr>
-          <w:rFonts w:ascii="Calibri" w:hAnsi="Calibri" w:cs="Calibri"/>
-          <w:color w:val="1F497D"/>
-          <w:sz w:val="22"/>
-          <w:szCs w:val="22"/>
-        </w:rPr>
-        <w:t>.</w:t>
+        <w:t xml:space="preserve"> is paired / connected.</w:t>
       </w:r>
       <w:r>
         <w:rPr>
@@ -149,7 +472,7 @@
                     </pic:cNvPicPr>
                   </pic:nvPicPr>
                   <pic:blipFill>
-                    <a:blip r:embed="rId5" r:link="rId6">
+                    <a:blip r:embed="rId11" r:link="rId12">
                       <a:extLst>
                         <a:ext uri="{28A0092B-C50C-407E-A947-70E740481C1C}">
                           <a14:useLocalDpi xmlns:a14="http://schemas.microsoft.com/office/drawing/2010/main" val="0"/>
@@ -257,7 +580,27 @@
           <w:sz w:val="22"/>
           <w:szCs w:val="22"/>
         </w:rPr>
-        <w:t xml:space="preserve"> to python (via UDP).  This also takes IP and Port parameters.  </w:t>
+        <w:t xml:space="preserve"> to python (via </w:t>
+      </w:r>
+      <w:proofErr w:type="spellStart"/>
+      <w:r>
+        <w:rPr>
+          <w:rFonts w:ascii="Calibri" w:hAnsi="Calibri" w:cs="Calibri"/>
+          <w:color w:val="1F497D"/>
+          <w:sz w:val="22"/>
+          <w:szCs w:val="22"/>
+        </w:rPr>
+        <w:t>UDP</w:t>
+      </w:r>
+      <w:proofErr w:type="spellEnd"/>
+      <w:r>
+        <w:rPr>
+          <w:rFonts w:ascii="Calibri" w:hAnsi="Calibri" w:cs="Calibri"/>
+          <w:color w:val="1F497D"/>
+          <w:sz w:val="22"/>
+          <w:szCs w:val="22"/>
+        </w:rPr>
+        <w:t xml:space="preserve">).  This also takes IP and Port parameters.  </w:t>
       </w:r>
     </w:p>
     <w:p>
@@ -330,7 +673,7 @@
                     </pic:cNvPicPr>
                   </pic:nvPicPr>
                   <pic:blipFill>
-                    <a:blip r:embed="rId7" r:link="rId8">
+                    <a:blip r:embed="rId13" r:link="rId14">
                       <a:extLst>
                         <a:ext uri="{28A0092B-C50C-407E-A947-70E740481C1C}">
                           <a14:useLocalDpi xmlns:a14="http://schemas.microsoft.com/office/drawing/2010/main" val="0"/>
@@ -468,27 +811,7 @@
           <w:sz w:val="22"/>
           <w:szCs w:val="22"/>
         </w:rPr>
-        <w:t xml:space="preserve">This is the parameter file for lots of systems settings.  </w:t>
-      </w:r>
-      <w:proofErr w:type="gramStart"/>
-      <w:r>
-        <w:rPr>
-          <w:rFonts w:ascii="Calibri" w:hAnsi="Calibri" w:cs="Calibri"/>
-          <w:color w:val="1F497D"/>
-          <w:sz w:val="22"/>
-          <w:szCs w:val="22"/>
-        </w:rPr>
-        <w:t>I’ve</w:t>
-      </w:r>
-      <w:proofErr w:type="gramEnd"/>
-      <w:r>
-        <w:rPr>
-          <w:rFonts w:ascii="Calibri" w:hAnsi="Calibri" w:cs="Calibri"/>
-          <w:color w:val="1F497D"/>
-          <w:sz w:val="22"/>
-          <w:szCs w:val="22"/>
-        </w:rPr>
-        <w:t xml:space="preserve"> attached one configured for your virtual setup.  Note though that you can ignore the </w:t>
+        <w:t xml:space="preserve">This is the parameter file for lots of systems settings.  I’ve attached one configured for your virtual setup.  Note though that you can ignore the </w:t>
       </w:r>
       <w:proofErr w:type="spellStart"/>
       <w:r>
@@ -602,7 +925,27 @@
           <w:sz w:val="22"/>
           <w:szCs w:val="22"/>
         </w:rPr>
-        <w:t>Contact JHUAPL about receiving this virtual environment =.</w:t>
+        <w:t xml:space="preserve">Contact </w:t>
+      </w:r>
+      <w:proofErr w:type="spellStart"/>
+      <w:r>
+        <w:rPr>
+          <w:rFonts w:ascii="Calibri" w:hAnsi="Calibri" w:cs="Calibri"/>
+          <w:color w:val="1F497D"/>
+          <w:sz w:val="22"/>
+          <w:szCs w:val="22"/>
+        </w:rPr>
+        <w:t>JHUAPL</w:t>
+      </w:r>
+      <w:proofErr w:type="spellEnd"/>
+      <w:r>
+        <w:rPr>
+          <w:rFonts w:ascii="Calibri" w:hAnsi="Calibri" w:cs="Calibri"/>
+          <w:color w:val="1F497D"/>
+          <w:sz w:val="22"/>
+          <w:szCs w:val="22"/>
+        </w:rPr>
+        <w:t xml:space="preserve"> about receiving this virtual environment =.</w:t>
       </w:r>
     </w:p>
     <w:p>
@@ -664,7 +1007,7 @@
                     <pic:cNvPicPr/>
                   </pic:nvPicPr>
                   <pic:blipFill>
-                    <a:blip r:embed="rId9"/>
+                    <a:blip r:embed="rId15"/>
                     <a:stretch>
                       <a:fillRect/>
                     </a:stretch>
@@ -842,7 +1185,7 @@
                     </pic:cNvPicPr>
                   </pic:nvPicPr>
                   <pic:blipFill rotWithShape="1">
-                    <a:blip r:embed="rId10" r:link="rId11">
+                    <a:blip r:embed="rId16" r:link="rId17">
                       <a:extLst>
                         <a:ext uri="{28A0092B-C50C-407E-A947-70E740481C1C}">
                           <a14:useLocalDpi xmlns:a14="http://schemas.microsoft.com/office/drawing/2010/main" val="0"/>
@@ -1008,7 +1351,7 @@
                     <pic:cNvPicPr/>
                   </pic:nvPicPr>
                   <pic:blipFill>
-                    <a:blip r:embed="rId12"/>
+                    <a:blip r:embed="rId18"/>
                     <a:stretch>
                       <a:fillRect/>
                     </a:stretch>
@@ -1078,8 +1421,6 @@
           <w:szCs w:val="22"/>
         </w:rPr>
       </w:pPr>
-      <w:bookmarkStart w:id="0" w:name="_GoBack"/>
-      <w:bookmarkEnd w:id="0"/>
     </w:p>
     <w:sectPr>
       <w:pgSz w:w="12240" w:h="15840"/>
@@ -1094,6 +1435,92 @@
 <file path=word/numbering.xml><?xml version="1.0" encoding="utf-8"?>
 <w:numbering xmlns:wpc="http://schemas.microsoft.com/office/word/2010/wordprocessingCanvas" xmlns:cx="http://schemas.microsoft.com/office/drawing/2014/chartex" xmlns:cx1="http://schemas.microsoft.com/office/drawing/2015/9/8/chartex" xmlns:mc="http://schemas.openxmlformats.org/markup-compatibility/2006" xmlns:o="urn:schemas-microsoft-com:office:office" xmlns:r="http://schemas.openxmlformats.org/officeDocument/2006/relationships" xmlns:m="http://schemas.openxmlformats.org/officeDocument/2006/math" xmlns:v="urn:schemas-microsoft-com:vml" xmlns:wp14="http://schemas.microsoft.com/office/word/2010/wordprocessingDrawing" xmlns:wp="http://schemas.openxmlformats.org/drawingml/2006/wordprocessingDrawing" xmlns:w10="urn:schemas-microsoft-com:office:word" xmlns:w="http://schemas.openxmlformats.org/wordprocessingml/2006/main" xmlns:w14="http://schemas.microsoft.com/office/word/2010/wordml" xmlns:w15="http://schemas.microsoft.com/office/word/2012/wordml" xmlns:w16se="http://schemas.microsoft.com/office/word/2015/wordml/symex" xmlns:wpg="http://schemas.microsoft.com/office/word/2010/wordprocessingGroup" xmlns:wpi="http://schemas.microsoft.com/office/word/2010/wordprocessingInk" xmlns:wne="http://schemas.microsoft.com/office/word/2006/wordml" xmlns:wps="http://schemas.microsoft.com/office/word/2010/wordprocessingShape" mc:Ignorable="w14 w15 w16se wp14">
   <w:abstractNum w:abstractNumId="0" w15:restartNumberingAfterBreak="0">
+    <w:nsid w:val="098D086E"/>
+    <w:multiLevelType w:val="hybridMultilevel"/>
+    <w:tmpl w:val="0FC8B054"/>
+    <w:lvl w:ilvl="0" w:tplc="0409000F">
+      <w:start w:val="1"/>
+      <w:numFmt w:val="decimal"/>
+      <w:lvlText w:val="%1."/>
+      <w:lvlJc w:val="left"/>
+      <w:pPr>
+        <w:ind w:left="720" w:hanging="360"/>
+      </w:pPr>
+    </w:lvl>
+    <w:lvl w:ilvl="1" w:tplc="04090019">
+      <w:start w:val="1"/>
+      <w:numFmt w:val="lowerLetter"/>
+      <w:lvlText w:val="%2."/>
+      <w:lvlJc w:val="left"/>
+      <w:pPr>
+        <w:ind w:left="1440" w:hanging="360"/>
+      </w:pPr>
+    </w:lvl>
+    <w:lvl w:ilvl="2" w:tplc="0409001B" w:tentative="1">
+      <w:start w:val="1"/>
+      <w:numFmt w:val="lowerRoman"/>
+      <w:lvlText w:val="%3."/>
+      <w:lvlJc w:val="right"/>
+      <w:pPr>
+        <w:ind w:left="2160" w:hanging="180"/>
+      </w:pPr>
+    </w:lvl>
+    <w:lvl w:ilvl="3" w:tplc="0409000F" w:tentative="1">
+      <w:start w:val="1"/>
+      <w:numFmt w:val="decimal"/>
+      <w:lvlText w:val="%4."/>
+      <w:lvlJc w:val="left"/>
+      <w:pPr>
+        <w:ind w:left="2880" w:hanging="360"/>
+      </w:pPr>
+    </w:lvl>
+    <w:lvl w:ilvl="4" w:tplc="04090019" w:tentative="1">
+      <w:start w:val="1"/>
+      <w:numFmt w:val="lowerLetter"/>
+      <w:lvlText w:val="%5."/>
+      <w:lvlJc w:val="left"/>
+      <w:pPr>
+        <w:ind w:left="3600" w:hanging="360"/>
+      </w:pPr>
+    </w:lvl>
+    <w:lvl w:ilvl="5" w:tplc="0409001B" w:tentative="1">
+      <w:start w:val="1"/>
+      <w:numFmt w:val="lowerRoman"/>
+      <w:lvlText w:val="%6."/>
+      <w:lvlJc w:val="right"/>
+      <w:pPr>
+        <w:ind w:left="4320" w:hanging="180"/>
+      </w:pPr>
+    </w:lvl>
+    <w:lvl w:ilvl="6" w:tplc="0409000F" w:tentative="1">
+      <w:start w:val="1"/>
+      <w:numFmt w:val="decimal"/>
+      <w:lvlText w:val="%7."/>
+      <w:lvlJc w:val="left"/>
+      <w:pPr>
+        <w:ind w:left="5040" w:hanging="360"/>
+      </w:pPr>
+    </w:lvl>
+    <w:lvl w:ilvl="7" w:tplc="04090019" w:tentative="1">
+      <w:start w:val="1"/>
+      <w:numFmt w:val="lowerLetter"/>
+      <w:lvlText w:val="%8."/>
+      <w:lvlJc w:val="left"/>
+      <w:pPr>
+        <w:ind w:left="5760" w:hanging="360"/>
+      </w:pPr>
+    </w:lvl>
+    <w:lvl w:ilvl="8" w:tplc="0409001B" w:tentative="1">
+      <w:start w:val="1"/>
+      <w:numFmt w:val="lowerRoman"/>
+      <w:lvlText w:val="%9."/>
+      <w:lvlJc w:val="right"/>
+      <w:pPr>
+        <w:ind w:left="6480" w:hanging="180"/>
+      </w:pPr>
+    </w:lvl>
+  </w:abstractNum>
+  <w:abstractNum w:abstractNumId="1" w15:restartNumberingAfterBreak="0">
     <w:nsid w:val="74F11FCC"/>
     <w:multiLevelType w:val="hybridMultilevel"/>
     <w:tmpl w:val="F3907848"/>
@@ -1180,7 +1607,7 @@
     </w:lvl>
   </w:abstractNum>
   <w:num w:numId="1">
-    <w:abstractNumId w:val="0"/>
+    <w:abstractNumId w:val="1"/>
     <w:lvlOverride w:ilvl="0">
       <w:startOverride w:val="1"/>
     </w:lvlOverride>
@@ -1208,6 +1635,12 @@
     <w:lvlOverride w:ilvl="8">
       <w:startOverride w:val="1"/>
     </w:lvlOverride>
+  </w:num>
+  <w:num w:numId="2">
+    <w:abstractNumId w:val="1"/>
+  </w:num>
+  <w:num w:numId="3">
+    <w:abstractNumId w:val="0"/>
   </w:num>
 </w:numbering>
 </file>
@@ -1667,7 +2100,6 @@
     <w:name w:val="Hyperlink"/>
     <w:basedOn w:val="DefaultParagraphFont"/>
     <w:uiPriority w:val="99"/>
-    <w:semiHidden/>
     <w:unhideWhenUsed/>
     <w:rsid w:val="000A344E"/>
     <w:rPr>

</xml_diff>